<commit_message>
adding form number to rental agreement
</commit_message>
<xml_diff>
--- a/Server/HetsReport/Templates/RentalAgreement-Template.docx
+++ b/Server/HetsReport/Templates/RentalAgreement-Template.docx
@@ -1,6 +1,6 @@
 
 <file path=word/document.xml><?xml version="1.0" encoding="utf-8"?>
-<w:document xmlns:wpc="http://schemas.microsoft.com/office/word/2010/wordprocessingCanvas" xmlns:cx="http://schemas.microsoft.com/office/drawing/2014/chartex" xmlns:cx1="http://schemas.microsoft.com/office/drawing/2015/9/8/chartex" xmlns:cx2="http://schemas.microsoft.com/office/drawing/2015/10/21/chartex" xmlns:cx3="http://schemas.microsoft.com/office/drawing/2016/5/9/chartex" xmlns:cx4="http://schemas.microsoft.com/office/drawing/2016/5/10/chartex" xmlns:cx5="http://schemas.microsoft.com/office/drawing/2016/5/11/chartex" xmlns:cx6="http://schemas.microsoft.com/office/drawing/2016/5/12/chartex" xmlns:cx7="http://schemas.microsoft.com/office/drawing/2016/5/13/chartex" xmlns:cx8="http://schemas.microsoft.com/office/drawing/2016/5/14/chartex" xmlns:mc="http://schemas.openxmlformats.org/markup-compatibility/2006" xmlns:aink="http://schemas.microsoft.com/office/drawing/2016/ink" xmlns:am3d="http://schemas.microsoft.com/office/drawing/2017/model3d" xmlns:o="urn:schemas-microsoft-com:office:office" xmlns:r="http://schemas.openxmlformats.org/officeDocument/2006/relationships" xmlns:m="http://schemas.openxmlformats.org/officeDocument/2006/math" xmlns:v="urn:schemas-microsoft-com:vml" xmlns:wp14="http://schemas.microsoft.com/office/word/2010/wordprocessingDrawing" xmlns:wp="http://schemas.openxmlformats.org/drawingml/2006/wordprocessingDrawing" xmlns:w10="urn:schemas-microsoft-com:office:word" xmlns:w="http://schemas.openxmlformats.org/wordprocessingml/2006/main" xmlns:w14="http://schemas.microsoft.com/office/word/2010/wordml" xmlns:w15="http://schemas.microsoft.com/office/word/2012/wordml" xmlns:w16cid="http://schemas.microsoft.com/office/word/2016/wordml/cid" xmlns:w16se="http://schemas.microsoft.com/office/word/2015/wordml/symex" xmlns:wpg="http://schemas.microsoft.com/office/word/2010/wordprocessingGroup" xmlns:wpi="http://schemas.microsoft.com/office/word/2010/wordprocessingInk" xmlns:wne="http://schemas.microsoft.com/office/word/2006/wordml" xmlns:wps="http://schemas.microsoft.com/office/word/2010/wordprocessingShape" mc:Ignorable="w14 w15 w16se w16cid wp14">
+<w:document xmlns:wpc="http://schemas.microsoft.com/office/word/2010/wordprocessingCanvas" xmlns:cx="http://schemas.microsoft.com/office/drawing/2014/chartex" xmlns:cx1="http://schemas.microsoft.com/office/drawing/2015/9/8/chartex" xmlns:cx2="http://schemas.microsoft.com/office/drawing/2015/10/21/chartex" xmlns:cx3="http://schemas.microsoft.com/office/drawing/2016/5/9/chartex" xmlns:cx4="http://schemas.microsoft.com/office/drawing/2016/5/10/chartex" xmlns:cx5="http://schemas.microsoft.com/office/drawing/2016/5/11/chartex" xmlns:cx6="http://schemas.microsoft.com/office/drawing/2016/5/12/chartex" xmlns:cx7="http://schemas.microsoft.com/office/drawing/2016/5/13/chartex" xmlns:cx8="http://schemas.microsoft.com/office/drawing/2016/5/14/chartex" xmlns:mc="http://schemas.openxmlformats.org/markup-compatibility/2006" xmlns:aink="http://schemas.microsoft.com/office/drawing/2016/ink" xmlns:am3d="http://schemas.microsoft.com/office/drawing/2017/model3d" xmlns:o="urn:schemas-microsoft-com:office:office" xmlns:r="http://schemas.openxmlformats.org/officeDocument/2006/relationships" xmlns:m="http://schemas.openxmlformats.org/officeDocument/2006/math" xmlns:v="urn:schemas-microsoft-com:vml" xmlns:wp14="http://schemas.microsoft.com/office/word/2010/wordprocessingDrawing" xmlns:wp="http://schemas.openxmlformats.org/drawingml/2006/wordprocessingDrawing" xmlns:w10="urn:schemas-microsoft-com:office:word" xmlns:w="http://schemas.openxmlformats.org/wordprocessingml/2006/main" xmlns:w14="http://schemas.microsoft.com/office/word/2010/wordml" xmlns:w15="http://schemas.microsoft.com/office/word/2012/wordml" xmlns:w16cex="http://schemas.microsoft.com/office/word/2018/wordml/cex" xmlns:w16cid="http://schemas.microsoft.com/office/word/2016/wordml/cid" xmlns:w16="http://schemas.microsoft.com/office/word/2018/wordml" xmlns:w16se="http://schemas.microsoft.com/office/word/2015/wordml/symex" xmlns:wpg="http://schemas.microsoft.com/office/word/2010/wordprocessingGroup" xmlns:wpi="http://schemas.microsoft.com/office/word/2010/wordprocessingInk" xmlns:wne="http://schemas.microsoft.com/office/word/2006/wordml" xmlns:wps="http://schemas.microsoft.com/office/word/2010/wordprocessingShape" mc:Ignorable="w14 w15 w16se w16cid w16 w16cex wp14">
   <w:body>
     <w:p>
       <w:pPr>
@@ -52,7 +52,7 @@
                           </pic:cNvPicPr>
                         </pic:nvPicPr>
                         <pic:blipFill>
-                          <a:blip r:embed="rId7" cstate="print"/>
+                          <a:blip r:embed="rId8" cstate="print"/>
                           <a:stretch>
                             <a:fillRect/>
                           </a:stretch>
@@ -238,7 +238,7 @@
                   <o:lock v:ext="edit" aspectratio="t"/>
                 </v:shapetype>
                 <v:shape id="image1.jpeg" o:spid="_x0000_s1027" type="#_x0000_t75" style="position:absolute;width:15303;height:5080;visibility:visible;mso-wrap-style:square" o:gfxdata="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">
-                  <v:imagedata r:id="rId8" o:title=""/>
+                  <v:imagedata r:id="rId9" o:title=""/>
                 </v:shape>
                 <v:group id="Group 10" o:spid="_x0000_s1028" style="position:absolute;left:15621;top:762;width:22263;height:4991" coordorigin=",190" coordsize="22263,4991" o:gfxdata="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">
                   <v:line id="Line 2" o:spid="_x0000_s1029" style="position:absolute;visibility:visible;mso-wrap-style:square" from="0,635" to="101,4356" o:connectortype="straight" o:gfxdata="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" strokecolor="#a5a5a5 [2092]" strokeweight=".44272mm"/>
@@ -458,7 +458,8 @@
           <w:szCs w:val="16"/>
         </w:rPr>
         <w:sectPr>
-          <w:footerReference w:type="default" r:id="rId9"/>
+          <w:footerReference w:type="default" r:id="rId10"/>
+          <w:footerReference w:type="first" r:id="rId11"/>
           <w:type w:val="continuous"/>
           <w:pgSz w:w="11900" w:h="16840"/>
           <w:pgMar w:top="680" w:right="440" w:bottom="280" w:left="460" w:header="720" w:footer="6" w:gutter="0"/>
@@ -732,8 +733,6 @@
         </w:rPr>
         <w:fldChar w:fldCharType="end"/>
       </w:r>
-      <w:bookmarkStart w:id="0" w:name="_GoBack"/>
-      <w:bookmarkEnd w:id="0"/>
     </w:p>
     <w:p>
       <w:pPr>
@@ -1032,8 +1031,8 @@
               </w:rPr>
               <w:t>«</w:t>
             </w:r>
-            <w:bookmarkStart w:id="1" w:name="OLE_LINK1"/>
-            <w:bookmarkStart w:id="2" w:name="OLE_LINK2"/>
+            <w:bookmarkStart w:id="0" w:name="OLE_LINK1"/>
+            <w:bookmarkStart w:id="1" w:name="OLE_LINK2"/>
             <w:r>
               <w:rPr>
                 <w:rFonts w:ascii="Arial" w:hAnsi="Arial" w:cs="Arial"/>
@@ -1043,8 +1042,8 @@
               </w:rPr>
               <w:t>equipmentFullName</w:t>
             </w:r>
+            <w:bookmarkEnd w:id="0"/>
             <w:bookmarkEnd w:id="1"/>
-            <w:bookmarkEnd w:id="2"/>
             <w:r>
               <w:rPr>
                 <w:rFonts w:ascii="Arial" w:hAnsi="Arial" w:cs="Arial"/>
@@ -7517,7 +7516,7 @@
 </file>
 
 <file path=word/endnotes.xml><?xml version="1.0" encoding="utf-8"?>
-<w:endnotes xmlns:wpc="http://schemas.microsoft.com/office/word/2010/wordprocessingCanvas" xmlns:cx="http://schemas.microsoft.com/office/drawing/2014/chartex" xmlns:cx1="http://schemas.microsoft.com/office/drawing/2015/9/8/chartex" xmlns:cx2="http://schemas.microsoft.com/office/drawing/2015/10/21/chartex" xmlns:cx3="http://schemas.microsoft.com/office/drawing/2016/5/9/chartex" xmlns:cx4="http://schemas.microsoft.com/office/drawing/2016/5/10/chartex" xmlns:cx5="http://schemas.microsoft.com/office/drawing/2016/5/11/chartex" xmlns:cx6="http://schemas.microsoft.com/office/drawing/2016/5/12/chartex" xmlns:cx7="http://schemas.microsoft.com/office/drawing/2016/5/13/chartex" xmlns:cx8="http://schemas.microsoft.com/office/drawing/2016/5/14/chartex" xmlns:mc="http://schemas.openxmlformats.org/markup-compatibility/2006" xmlns:aink="http://schemas.microsoft.com/office/drawing/2016/ink" xmlns:am3d="http://schemas.microsoft.com/office/drawing/2017/model3d" xmlns:o="urn:schemas-microsoft-com:office:office" xmlns:r="http://schemas.openxmlformats.org/officeDocument/2006/relationships" xmlns:m="http://schemas.openxmlformats.org/officeDocument/2006/math" xmlns:v="urn:schemas-microsoft-com:vml" xmlns:wp14="http://schemas.microsoft.com/office/word/2010/wordprocessingDrawing" xmlns:wp="http://schemas.openxmlformats.org/drawingml/2006/wordprocessingDrawing" xmlns:w10="urn:schemas-microsoft-com:office:word" xmlns:w="http://schemas.openxmlformats.org/wordprocessingml/2006/main" xmlns:w14="http://schemas.microsoft.com/office/word/2010/wordml" xmlns:w15="http://schemas.microsoft.com/office/word/2012/wordml" xmlns:w16cid="http://schemas.microsoft.com/office/word/2016/wordml/cid" xmlns:w16se="http://schemas.microsoft.com/office/word/2015/wordml/symex" xmlns:wpg="http://schemas.microsoft.com/office/word/2010/wordprocessingGroup" xmlns:wpi="http://schemas.microsoft.com/office/word/2010/wordprocessingInk" xmlns:wne="http://schemas.microsoft.com/office/word/2006/wordml" xmlns:wps="http://schemas.microsoft.com/office/word/2010/wordprocessingShape" mc:Ignorable="w14 w15 w16se w16cid wp14">
+<w:endnotes xmlns:wpc="http://schemas.microsoft.com/office/word/2010/wordprocessingCanvas" xmlns:cx="http://schemas.microsoft.com/office/drawing/2014/chartex" xmlns:cx1="http://schemas.microsoft.com/office/drawing/2015/9/8/chartex" xmlns:cx2="http://schemas.microsoft.com/office/drawing/2015/10/21/chartex" xmlns:cx3="http://schemas.microsoft.com/office/drawing/2016/5/9/chartex" xmlns:cx4="http://schemas.microsoft.com/office/drawing/2016/5/10/chartex" xmlns:cx5="http://schemas.microsoft.com/office/drawing/2016/5/11/chartex" xmlns:cx6="http://schemas.microsoft.com/office/drawing/2016/5/12/chartex" xmlns:cx7="http://schemas.microsoft.com/office/drawing/2016/5/13/chartex" xmlns:cx8="http://schemas.microsoft.com/office/drawing/2016/5/14/chartex" xmlns:mc="http://schemas.openxmlformats.org/markup-compatibility/2006" xmlns:aink="http://schemas.microsoft.com/office/drawing/2016/ink" xmlns:am3d="http://schemas.microsoft.com/office/drawing/2017/model3d" xmlns:o="urn:schemas-microsoft-com:office:office" xmlns:r="http://schemas.openxmlformats.org/officeDocument/2006/relationships" xmlns:m="http://schemas.openxmlformats.org/officeDocument/2006/math" xmlns:v="urn:schemas-microsoft-com:vml" xmlns:wp14="http://schemas.microsoft.com/office/word/2010/wordprocessingDrawing" xmlns:wp="http://schemas.openxmlformats.org/drawingml/2006/wordprocessingDrawing" xmlns:w10="urn:schemas-microsoft-com:office:word" xmlns:w="http://schemas.openxmlformats.org/wordprocessingml/2006/main" xmlns:w14="http://schemas.microsoft.com/office/word/2010/wordml" xmlns:w15="http://schemas.microsoft.com/office/word/2012/wordml" xmlns:w16cex="http://schemas.microsoft.com/office/word/2018/wordml/cex" xmlns:w16cid="http://schemas.microsoft.com/office/word/2016/wordml/cid" xmlns:w16="http://schemas.microsoft.com/office/word/2018/wordml" xmlns:w16se="http://schemas.microsoft.com/office/word/2015/wordml/symex" xmlns:wpg="http://schemas.microsoft.com/office/word/2010/wordprocessingGroup" xmlns:wpi="http://schemas.microsoft.com/office/word/2010/wordprocessingInk" xmlns:wne="http://schemas.microsoft.com/office/word/2006/wordml" xmlns:wps="http://schemas.microsoft.com/office/word/2010/wordprocessingShape" mc:Ignorable="w14 w15 w16se w16cid w16 w16cex wp14">
   <w:endnote w:type="separator" w:id="-1">
     <w:p>
       <w:r>
@@ -7536,7 +7535,7 @@
 </file>
 
 <file path=word/footer1.xml><?xml version="1.0" encoding="utf-8"?>
-<w:ftr xmlns:wpc="http://schemas.microsoft.com/office/word/2010/wordprocessingCanvas" xmlns:cx="http://schemas.microsoft.com/office/drawing/2014/chartex" xmlns:cx1="http://schemas.microsoft.com/office/drawing/2015/9/8/chartex" xmlns:cx2="http://schemas.microsoft.com/office/drawing/2015/10/21/chartex" xmlns:cx3="http://schemas.microsoft.com/office/drawing/2016/5/9/chartex" xmlns:cx4="http://schemas.microsoft.com/office/drawing/2016/5/10/chartex" xmlns:cx5="http://schemas.microsoft.com/office/drawing/2016/5/11/chartex" xmlns:cx6="http://schemas.microsoft.com/office/drawing/2016/5/12/chartex" xmlns:cx7="http://schemas.microsoft.com/office/drawing/2016/5/13/chartex" xmlns:cx8="http://schemas.microsoft.com/office/drawing/2016/5/14/chartex" xmlns:mc="http://schemas.openxmlformats.org/markup-compatibility/2006" xmlns:aink="http://schemas.microsoft.com/office/drawing/2016/ink" xmlns:am3d="http://schemas.microsoft.com/office/drawing/2017/model3d" xmlns:o="urn:schemas-microsoft-com:office:office" xmlns:r="http://schemas.openxmlformats.org/officeDocument/2006/relationships" xmlns:m="http://schemas.openxmlformats.org/officeDocument/2006/math" xmlns:v="urn:schemas-microsoft-com:vml" xmlns:wp14="http://schemas.microsoft.com/office/word/2010/wordprocessingDrawing" xmlns:wp="http://schemas.openxmlformats.org/drawingml/2006/wordprocessingDrawing" xmlns:w10="urn:schemas-microsoft-com:office:word" xmlns:w="http://schemas.openxmlformats.org/wordprocessingml/2006/main" xmlns:w14="http://schemas.microsoft.com/office/word/2010/wordml" xmlns:w15="http://schemas.microsoft.com/office/word/2012/wordml" xmlns:w16cid="http://schemas.microsoft.com/office/word/2016/wordml/cid" xmlns:w16se="http://schemas.microsoft.com/office/word/2015/wordml/symex" xmlns:wpg="http://schemas.microsoft.com/office/word/2010/wordprocessingGroup" xmlns:wpi="http://schemas.microsoft.com/office/word/2010/wordprocessingInk" xmlns:wne="http://schemas.microsoft.com/office/word/2006/wordml" xmlns:wps="http://schemas.microsoft.com/office/word/2010/wordprocessingShape" mc:Ignorable="w14 w15 w16se w16cid wp14">
+<w:ftr xmlns:wpc="http://schemas.microsoft.com/office/word/2010/wordprocessingCanvas" xmlns:cx="http://schemas.microsoft.com/office/drawing/2014/chartex" xmlns:cx1="http://schemas.microsoft.com/office/drawing/2015/9/8/chartex" xmlns:cx2="http://schemas.microsoft.com/office/drawing/2015/10/21/chartex" xmlns:cx3="http://schemas.microsoft.com/office/drawing/2016/5/9/chartex" xmlns:cx4="http://schemas.microsoft.com/office/drawing/2016/5/10/chartex" xmlns:cx5="http://schemas.microsoft.com/office/drawing/2016/5/11/chartex" xmlns:cx6="http://schemas.microsoft.com/office/drawing/2016/5/12/chartex" xmlns:cx7="http://schemas.microsoft.com/office/drawing/2016/5/13/chartex" xmlns:cx8="http://schemas.microsoft.com/office/drawing/2016/5/14/chartex" xmlns:mc="http://schemas.openxmlformats.org/markup-compatibility/2006" xmlns:aink="http://schemas.microsoft.com/office/drawing/2016/ink" xmlns:am3d="http://schemas.microsoft.com/office/drawing/2017/model3d" xmlns:o="urn:schemas-microsoft-com:office:office" xmlns:r="http://schemas.openxmlformats.org/officeDocument/2006/relationships" xmlns:m="http://schemas.openxmlformats.org/officeDocument/2006/math" xmlns:v="urn:schemas-microsoft-com:vml" xmlns:wp14="http://schemas.microsoft.com/office/word/2010/wordprocessingDrawing" xmlns:wp="http://schemas.openxmlformats.org/drawingml/2006/wordprocessingDrawing" xmlns:w10="urn:schemas-microsoft-com:office:word" xmlns:w="http://schemas.openxmlformats.org/wordprocessingml/2006/main" xmlns:w14="http://schemas.microsoft.com/office/word/2010/wordml" xmlns:w15="http://schemas.microsoft.com/office/word/2012/wordml" xmlns:w16cex="http://schemas.microsoft.com/office/word/2018/wordml/cex" xmlns:w16cid="http://schemas.microsoft.com/office/word/2016/wordml/cid" xmlns:w16="http://schemas.microsoft.com/office/word/2018/wordml" xmlns:w16se="http://schemas.microsoft.com/office/word/2015/wordml/symex" xmlns:wpg="http://schemas.microsoft.com/office/word/2010/wordprocessingGroup" xmlns:wpi="http://schemas.microsoft.com/office/word/2010/wordprocessingInk" xmlns:wne="http://schemas.microsoft.com/office/word/2006/wordml" xmlns:wps="http://schemas.microsoft.com/office/word/2010/wordprocessingShape" mc:Ignorable="w14 w15 w16se w16cid w16 w16cex wp14">
   <w:sdt>
     <w:sdtPr>
       <w:id w:val="1802648848"/>
@@ -7561,8 +7560,29 @@
             <w:pPr>
               <w:pStyle w:val="Footer"/>
               <w:spacing w:after="120"/>
-              <w:jc w:val="right"/>
             </w:pPr>
+            <w:r>
+              <w:rPr>
+                <w:sz w:val="16"/>
+                <w:szCs w:val="16"/>
+              </w:rPr>
+              <w:t>H0246 (2019-Apr)</w:t>
+            </w:r>
+            <w:r>
+              <w:rPr>
+                <w:sz w:val="16"/>
+                <w:szCs w:val="16"/>
+              </w:rPr>
+              <w:tab/>
+            </w:r>
+            <w:r>
+              <w:rPr>
+                <w:sz w:val="16"/>
+                <w:szCs w:val="16"/>
+              </w:rPr>
+              <w:tab/>
+              <w:t xml:space="preserve">                                                                                              </w:t>
+            </w:r>
             <w:r>
               <w:rPr>
                 <w:sz w:val="16"/>
@@ -7677,8 +7697,156 @@
 </w:ftr>
 </file>
 
+<file path=word/footer2.xml><?xml version="1.0" encoding="utf-8"?>
+<w:ftr xmlns:wpc="http://schemas.microsoft.com/office/word/2010/wordprocessingCanvas" xmlns:cx="http://schemas.microsoft.com/office/drawing/2014/chartex" xmlns:cx1="http://schemas.microsoft.com/office/drawing/2015/9/8/chartex" xmlns:cx2="http://schemas.microsoft.com/office/drawing/2015/10/21/chartex" xmlns:cx3="http://schemas.microsoft.com/office/drawing/2016/5/9/chartex" xmlns:cx4="http://schemas.microsoft.com/office/drawing/2016/5/10/chartex" xmlns:cx5="http://schemas.microsoft.com/office/drawing/2016/5/11/chartex" xmlns:cx6="http://schemas.microsoft.com/office/drawing/2016/5/12/chartex" xmlns:cx7="http://schemas.microsoft.com/office/drawing/2016/5/13/chartex" xmlns:cx8="http://schemas.microsoft.com/office/drawing/2016/5/14/chartex" xmlns:mc="http://schemas.openxmlformats.org/markup-compatibility/2006" xmlns:aink="http://schemas.microsoft.com/office/drawing/2016/ink" xmlns:am3d="http://schemas.microsoft.com/office/drawing/2017/model3d" xmlns:o="urn:schemas-microsoft-com:office:office" xmlns:r="http://schemas.openxmlformats.org/officeDocument/2006/relationships" xmlns:m="http://schemas.openxmlformats.org/officeDocument/2006/math" xmlns:v="urn:schemas-microsoft-com:vml" xmlns:wp14="http://schemas.microsoft.com/office/word/2010/wordprocessingDrawing" xmlns:wp="http://schemas.openxmlformats.org/drawingml/2006/wordprocessingDrawing" xmlns:w10="urn:schemas-microsoft-com:office:word" xmlns:w="http://schemas.openxmlformats.org/wordprocessingml/2006/main" xmlns:w14="http://schemas.microsoft.com/office/word/2010/wordml" xmlns:w15="http://schemas.microsoft.com/office/word/2012/wordml" xmlns:w16cex="http://schemas.microsoft.com/office/word/2018/wordml/cex" xmlns:w16cid="http://schemas.microsoft.com/office/word/2016/wordml/cid" xmlns:w16="http://schemas.microsoft.com/office/word/2018/wordml" xmlns:w16se="http://schemas.microsoft.com/office/word/2015/wordml/symex" xmlns:wpg="http://schemas.microsoft.com/office/word/2010/wordprocessingGroup" xmlns:wpi="http://schemas.microsoft.com/office/word/2010/wordprocessingInk" xmlns:wne="http://schemas.microsoft.com/office/word/2006/wordml" xmlns:wps="http://schemas.microsoft.com/office/word/2010/wordprocessingShape" mc:Ignorable="w14 w15 w16se w16cid w16 w16cex wp14">
+  <w:sdt>
+    <w:sdtPr>
+      <w:id w:val="-897816516"/>
+      <w:docPartObj>
+        <w:docPartGallery w:val="Page Numbers (Top of Page)"/>
+        <w:docPartUnique/>
+      </w:docPartObj>
+    </w:sdtPr>
+    <w:sdtContent>
+      <w:p>
+        <w:pPr>
+          <w:pStyle w:val="Footer"/>
+          <w:spacing w:after="120"/>
+        </w:pPr>
+        <w:r>
+          <w:rPr>
+            <w:sz w:val="16"/>
+            <w:szCs w:val="16"/>
+          </w:rPr>
+          <w:t>H0246 (2019-Apr)</w:t>
+        </w:r>
+        <w:r>
+          <w:rPr>
+            <w:sz w:val="16"/>
+            <w:szCs w:val="16"/>
+          </w:rPr>
+          <w:tab/>
+        </w:r>
+        <w:r>
+          <w:rPr>
+            <w:sz w:val="16"/>
+            <w:szCs w:val="16"/>
+          </w:rPr>
+          <w:tab/>
+          <w:t xml:space="preserve">                                                                                              </w:t>
+        </w:r>
+        <w:r>
+          <w:rPr>
+            <w:sz w:val="16"/>
+            <w:szCs w:val="16"/>
+          </w:rPr>
+          <w:t xml:space="preserve">Page </w:t>
+        </w:r>
+        <w:r>
+          <w:rPr>
+            <w:b/>
+            <w:bCs/>
+            <w:sz w:val="16"/>
+            <w:szCs w:val="16"/>
+          </w:rPr>
+          <w:fldChar w:fldCharType="begin"/>
+        </w:r>
+        <w:r>
+          <w:rPr>
+            <w:b/>
+            <w:bCs/>
+            <w:sz w:val="16"/>
+            <w:szCs w:val="16"/>
+          </w:rPr>
+          <w:instrText xml:space="preserve"> PAGE </w:instrText>
+        </w:r>
+        <w:r>
+          <w:rPr>
+            <w:b/>
+            <w:bCs/>
+            <w:sz w:val="16"/>
+            <w:szCs w:val="16"/>
+          </w:rPr>
+          <w:fldChar w:fldCharType="separate"/>
+        </w:r>
+        <w:r>
+          <w:rPr>
+            <w:b/>
+            <w:bCs/>
+            <w:sz w:val="16"/>
+            <w:szCs w:val="16"/>
+          </w:rPr>
+          <w:t>1</w:t>
+        </w:r>
+        <w:r>
+          <w:rPr>
+            <w:b/>
+            <w:bCs/>
+            <w:sz w:val="16"/>
+            <w:szCs w:val="16"/>
+          </w:rPr>
+          <w:fldChar w:fldCharType="end"/>
+        </w:r>
+        <w:r>
+          <w:rPr>
+            <w:sz w:val="16"/>
+            <w:szCs w:val="16"/>
+          </w:rPr>
+          <w:t xml:space="preserve"> of </w:t>
+        </w:r>
+        <w:r>
+          <w:rPr>
+            <w:b/>
+            <w:bCs/>
+            <w:sz w:val="16"/>
+            <w:szCs w:val="16"/>
+          </w:rPr>
+          <w:fldChar w:fldCharType="begin"/>
+        </w:r>
+        <w:r>
+          <w:rPr>
+            <w:b/>
+            <w:bCs/>
+            <w:sz w:val="16"/>
+            <w:szCs w:val="16"/>
+          </w:rPr>
+          <w:instrText xml:space="preserve"> NUMPAGES  </w:instrText>
+        </w:r>
+        <w:r>
+          <w:rPr>
+            <w:b/>
+            <w:bCs/>
+            <w:sz w:val="16"/>
+            <w:szCs w:val="16"/>
+          </w:rPr>
+          <w:fldChar w:fldCharType="separate"/>
+        </w:r>
+        <w:r>
+          <w:rPr>
+            <w:b/>
+            <w:bCs/>
+            <w:sz w:val="16"/>
+            <w:szCs w:val="16"/>
+          </w:rPr>
+          <w:t>2</w:t>
+        </w:r>
+        <w:r>
+          <w:rPr>
+            <w:b/>
+            <w:bCs/>
+            <w:sz w:val="16"/>
+            <w:szCs w:val="16"/>
+          </w:rPr>
+          <w:fldChar w:fldCharType="end"/>
+        </w:r>
+      </w:p>
+    </w:sdtContent>
+  </w:sdt>
+</w:ftr>
+</file>
+
 <file path=word/footnotes.xml><?xml version="1.0" encoding="utf-8"?>
-<w:footnotes xmlns:wpc="http://schemas.microsoft.com/office/word/2010/wordprocessingCanvas" xmlns:cx="http://schemas.microsoft.com/office/drawing/2014/chartex" xmlns:cx1="http://schemas.microsoft.com/office/drawing/2015/9/8/chartex" xmlns:cx2="http://schemas.microsoft.com/office/drawing/2015/10/21/chartex" xmlns:cx3="http://schemas.microsoft.com/office/drawing/2016/5/9/chartex" xmlns:cx4="http://schemas.microsoft.com/office/drawing/2016/5/10/chartex" xmlns:cx5="http://schemas.microsoft.com/office/drawing/2016/5/11/chartex" xmlns:cx6="http://schemas.microsoft.com/office/drawing/2016/5/12/chartex" xmlns:cx7="http://schemas.microsoft.com/office/drawing/2016/5/13/chartex" xmlns:cx8="http://schemas.microsoft.com/office/drawing/2016/5/14/chartex" xmlns:mc="http://schemas.openxmlformats.org/markup-compatibility/2006" xmlns:aink="http://schemas.microsoft.com/office/drawing/2016/ink" xmlns:am3d="http://schemas.microsoft.com/office/drawing/2017/model3d" xmlns:o="urn:schemas-microsoft-com:office:office" xmlns:r="http://schemas.openxmlformats.org/officeDocument/2006/relationships" xmlns:m="http://schemas.openxmlformats.org/officeDocument/2006/math" xmlns:v="urn:schemas-microsoft-com:vml" xmlns:wp14="http://schemas.microsoft.com/office/word/2010/wordprocessingDrawing" xmlns:wp="http://schemas.openxmlformats.org/drawingml/2006/wordprocessingDrawing" xmlns:w10="urn:schemas-microsoft-com:office:word" xmlns:w="http://schemas.openxmlformats.org/wordprocessingml/2006/main" xmlns:w14="http://schemas.microsoft.com/office/word/2010/wordml" xmlns:w15="http://schemas.microsoft.com/office/word/2012/wordml" xmlns:w16cid="http://schemas.microsoft.com/office/word/2016/wordml/cid" xmlns:w16se="http://schemas.microsoft.com/office/word/2015/wordml/symex" xmlns:wpg="http://schemas.microsoft.com/office/word/2010/wordprocessingGroup" xmlns:wpi="http://schemas.microsoft.com/office/word/2010/wordprocessingInk" xmlns:wne="http://schemas.microsoft.com/office/word/2006/wordml" xmlns:wps="http://schemas.microsoft.com/office/word/2010/wordprocessingShape" mc:Ignorable="w14 w15 w16se w16cid wp14">
+<w:footnotes xmlns:wpc="http://schemas.microsoft.com/office/word/2010/wordprocessingCanvas" xmlns:cx="http://schemas.microsoft.com/office/drawing/2014/chartex" xmlns:cx1="http://schemas.microsoft.com/office/drawing/2015/9/8/chartex" xmlns:cx2="http://schemas.microsoft.com/office/drawing/2015/10/21/chartex" xmlns:cx3="http://schemas.microsoft.com/office/drawing/2016/5/9/chartex" xmlns:cx4="http://schemas.microsoft.com/office/drawing/2016/5/10/chartex" xmlns:cx5="http://schemas.microsoft.com/office/drawing/2016/5/11/chartex" xmlns:cx6="http://schemas.microsoft.com/office/drawing/2016/5/12/chartex" xmlns:cx7="http://schemas.microsoft.com/office/drawing/2016/5/13/chartex" xmlns:cx8="http://schemas.microsoft.com/office/drawing/2016/5/14/chartex" xmlns:mc="http://schemas.openxmlformats.org/markup-compatibility/2006" xmlns:aink="http://schemas.microsoft.com/office/drawing/2016/ink" xmlns:am3d="http://schemas.microsoft.com/office/drawing/2017/model3d" xmlns:o="urn:schemas-microsoft-com:office:office" xmlns:r="http://schemas.openxmlformats.org/officeDocument/2006/relationships" xmlns:m="http://schemas.openxmlformats.org/officeDocument/2006/math" xmlns:v="urn:schemas-microsoft-com:vml" xmlns:wp14="http://schemas.microsoft.com/office/word/2010/wordprocessingDrawing" xmlns:wp="http://schemas.openxmlformats.org/drawingml/2006/wordprocessingDrawing" xmlns:w10="urn:schemas-microsoft-com:office:word" xmlns:w="http://schemas.openxmlformats.org/wordprocessingml/2006/main" xmlns:w14="http://schemas.microsoft.com/office/word/2010/wordml" xmlns:w15="http://schemas.microsoft.com/office/word/2012/wordml" xmlns:w16cex="http://schemas.microsoft.com/office/word/2018/wordml/cex" xmlns:w16cid="http://schemas.microsoft.com/office/word/2016/wordml/cid" xmlns:w16="http://schemas.microsoft.com/office/word/2018/wordml" xmlns:w16se="http://schemas.microsoft.com/office/word/2015/wordml/symex" xmlns:wpg="http://schemas.microsoft.com/office/word/2010/wordprocessingGroup" xmlns:wpi="http://schemas.microsoft.com/office/word/2010/wordprocessingInk" xmlns:wne="http://schemas.microsoft.com/office/word/2006/wordml" xmlns:wps="http://schemas.microsoft.com/office/word/2010/wordprocessingShape" mc:Ignorable="w14 w15 w16se w16cid w16 w16cex wp14">
   <w:footnote w:type="separator" w:id="-1">
     <w:p>
       <w:r>
@@ -7697,7 +7865,7 @@
 </file>
 
 <file path=word/numbering.xml><?xml version="1.0" encoding="utf-8"?>
-<w:numbering xmlns:wpc="http://schemas.microsoft.com/office/word/2010/wordprocessingCanvas" xmlns:cx="http://schemas.microsoft.com/office/drawing/2014/chartex" xmlns:cx1="http://schemas.microsoft.com/office/drawing/2015/9/8/chartex" xmlns:cx2="http://schemas.microsoft.com/office/drawing/2015/10/21/chartex" xmlns:cx3="http://schemas.microsoft.com/office/drawing/2016/5/9/chartex" xmlns:cx4="http://schemas.microsoft.com/office/drawing/2016/5/10/chartex" xmlns:cx5="http://schemas.microsoft.com/office/drawing/2016/5/11/chartex" xmlns:cx6="http://schemas.microsoft.com/office/drawing/2016/5/12/chartex" xmlns:cx7="http://schemas.microsoft.com/office/drawing/2016/5/13/chartex" xmlns:cx8="http://schemas.microsoft.com/office/drawing/2016/5/14/chartex" xmlns:mc="http://schemas.openxmlformats.org/markup-compatibility/2006" xmlns:aink="http://schemas.microsoft.com/office/drawing/2016/ink" xmlns:am3d="http://schemas.microsoft.com/office/drawing/2017/model3d" xmlns:o="urn:schemas-microsoft-com:office:office" xmlns:r="http://schemas.openxmlformats.org/officeDocument/2006/relationships" xmlns:m="http://schemas.openxmlformats.org/officeDocument/2006/math" xmlns:v="urn:schemas-microsoft-com:vml" xmlns:wp14="http://schemas.microsoft.com/office/word/2010/wordprocessingDrawing" xmlns:wp="http://schemas.openxmlformats.org/drawingml/2006/wordprocessingDrawing" xmlns:w10="urn:schemas-microsoft-com:office:word" xmlns:w="http://schemas.openxmlformats.org/wordprocessingml/2006/main" xmlns:w14="http://schemas.microsoft.com/office/word/2010/wordml" xmlns:w15="http://schemas.microsoft.com/office/word/2012/wordml" xmlns:w16cid="http://schemas.microsoft.com/office/word/2016/wordml/cid" xmlns:w16se="http://schemas.microsoft.com/office/word/2015/wordml/symex" xmlns:wpg="http://schemas.microsoft.com/office/word/2010/wordprocessingGroup" xmlns:wpi="http://schemas.microsoft.com/office/word/2010/wordprocessingInk" xmlns:wne="http://schemas.microsoft.com/office/word/2006/wordml" xmlns:wps="http://schemas.microsoft.com/office/word/2010/wordprocessingShape" mc:Ignorable="w14 w15 w16se w16cid wp14">
+<w:numbering xmlns:wpc="http://schemas.microsoft.com/office/word/2010/wordprocessingCanvas" xmlns:cx="http://schemas.microsoft.com/office/drawing/2014/chartex" xmlns:cx1="http://schemas.microsoft.com/office/drawing/2015/9/8/chartex" xmlns:cx2="http://schemas.microsoft.com/office/drawing/2015/10/21/chartex" xmlns:cx3="http://schemas.microsoft.com/office/drawing/2016/5/9/chartex" xmlns:cx4="http://schemas.microsoft.com/office/drawing/2016/5/10/chartex" xmlns:cx5="http://schemas.microsoft.com/office/drawing/2016/5/11/chartex" xmlns:cx6="http://schemas.microsoft.com/office/drawing/2016/5/12/chartex" xmlns:cx7="http://schemas.microsoft.com/office/drawing/2016/5/13/chartex" xmlns:cx8="http://schemas.microsoft.com/office/drawing/2016/5/14/chartex" xmlns:mc="http://schemas.openxmlformats.org/markup-compatibility/2006" xmlns:aink="http://schemas.microsoft.com/office/drawing/2016/ink" xmlns:am3d="http://schemas.microsoft.com/office/drawing/2017/model3d" xmlns:o="urn:schemas-microsoft-com:office:office" xmlns:r="http://schemas.openxmlformats.org/officeDocument/2006/relationships" xmlns:m="http://schemas.openxmlformats.org/officeDocument/2006/math" xmlns:v="urn:schemas-microsoft-com:vml" xmlns:wp14="http://schemas.microsoft.com/office/word/2010/wordprocessingDrawing" xmlns:wp="http://schemas.openxmlformats.org/drawingml/2006/wordprocessingDrawing" xmlns:w10="urn:schemas-microsoft-com:office:word" xmlns:w="http://schemas.openxmlformats.org/wordprocessingml/2006/main" xmlns:w14="http://schemas.microsoft.com/office/word/2010/wordml" xmlns:w15="http://schemas.microsoft.com/office/word/2012/wordml" xmlns:w16cex="http://schemas.microsoft.com/office/word/2018/wordml/cex" xmlns:w16cid="http://schemas.microsoft.com/office/word/2016/wordml/cid" xmlns:w16="http://schemas.microsoft.com/office/word/2018/wordml" xmlns:w16se="http://schemas.microsoft.com/office/word/2015/wordml/symex" xmlns:wpg="http://schemas.microsoft.com/office/word/2010/wordprocessingGroup" xmlns:wpi="http://schemas.microsoft.com/office/word/2010/wordprocessingInk" xmlns:wne="http://schemas.microsoft.com/office/word/2006/wordml" xmlns:wps="http://schemas.microsoft.com/office/word/2010/wordprocessingShape" mc:Ignorable="w14 w15 w16se w16cid w16 w16cex wp14">
   <w:abstractNum w:abstractNumId="0" w15:restartNumberingAfterBreak="0">
     <w:nsid w:val="37D109DA"/>
     <w:multiLevelType w:val="hybridMultilevel"/>
@@ -7823,7 +7991,7 @@
 </file>
 
 <file path=word/styles.xml><?xml version="1.0" encoding="utf-8"?>
-<w:styles xmlns:mc="http://schemas.openxmlformats.org/markup-compatibility/2006" xmlns:r="http://schemas.openxmlformats.org/officeDocument/2006/relationships" xmlns:w="http://schemas.openxmlformats.org/wordprocessingml/2006/main" xmlns:w14="http://schemas.microsoft.com/office/word/2010/wordml" xmlns:w15="http://schemas.microsoft.com/office/word/2012/wordml" xmlns:w16cid="http://schemas.microsoft.com/office/word/2016/wordml/cid" xmlns:w16se="http://schemas.microsoft.com/office/word/2015/wordml/symex" mc:Ignorable="w14 w15 w16se w16cid">
+<w:styles xmlns:mc="http://schemas.openxmlformats.org/markup-compatibility/2006" xmlns:r="http://schemas.openxmlformats.org/officeDocument/2006/relationships" xmlns:w="http://schemas.openxmlformats.org/wordprocessingml/2006/main" xmlns:w14="http://schemas.microsoft.com/office/word/2010/wordml" xmlns:w15="http://schemas.microsoft.com/office/word/2012/wordml" xmlns:w16cex="http://schemas.microsoft.com/office/word/2018/wordml/cex" xmlns:w16cid="http://schemas.microsoft.com/office/word/2016/wordml/cid" xmlns:w16="http://schemas.microsoft.com/office/word/2018/wordml" xmlns:w16se="http://schemas.microsoft.com/office/word/2015/wordml/symex" mc:Ignorable="w14 w15 w16se w16cid w16 w16cex">
   <w:docDefaults>
     <w:rPrDefault>
       <w:rPr>
@@ -8667,4 +8835,16 @@
   <a:objectDefaults/>
   <a:extraClrSchemeLst/>
 </a:theme>
+</file>
+
+<file path=customXml/item1.xml><?xml version="1.0" encoding="utf-8"?>
+<b:Sources xmlns:b="http://schemas.openxmlformats.org/officeDocument/2006/bibliography" xmlns="http://schemas.openxmlformats.org/officeDocument/2006/bibliography" SelectedStyle="\APASixthEditionOfficeOnline.xsl" StyleName="APA" Version="6"/>
+</file>
+
+<file path=customXml/itemProps1.xml><?xml version="1.0" encoding="utf-8"?>
+<ds:datastoreItem xmlns:ds="http://schemas.openxmlformats.org/officeDocument/2006/customXml" ds:itemID="{D06FEC26-E36F-4CD3-A9B6-46D8E8BAC128}">
+  <ds:schemaRefs>
+    <ds:schemaRef ds:uri="http://schemas.openxmlformats.org/officeDocument/2006/bibliography"/>
+  </ds:schemaRefs>
+</ds:datastoreItem>
 </file>
</xml_diff>